<commit_message>
Adding JMX_PORT to get more KafkaManager functionality
</commit_message>
<xml_diff>
--- a/Demo manual.docx
+++ b/Demo manual.docx
@@ -1623,6 +1623,7 @@
       <w:r>
         <w:rPr>
           <w:noProof/>
+          <w:lang w:val="nl-NL" w:eastAsia="nl-NL"/>
         </w:rPr>
         <w:drawing>
           <wp:inline distT="0" distB="0" distL="0" distR="0" wp14:anchorId="47EB8260" wp14:editId="03F09628">
@@ -1874,6 +1875,7 @@
       <w:r>
         <w:rPr>
           <w:noProof/>
+          <w:lang w:val="nl-NL" w:eastAsia="nl-NL"/>
         </w:rPr>
         <w:drawing>
           <wp:inline distT="0" distB="0" distL="0" distR="0" wp14:anchorId="3C7DF923" wp14:editId="3EE6B290">
@@ -1921,6 +1923,7 @@
       <w:r>
         <w:rPr>
           <w:noProof/>
+          <w:lang w:val="nl-NL" w:eastAsia="nl-NL"/>
         </w:rPr>
         <w:lastRenderedPageBreak/>
         <w:drawing>
@@ -1975,6 +1978,7 @@
       <w:r>
         <w:rPr>
           <w:noProof/>
+          <w:lang w:val="nl-NL" w:eastAsia="nl-NL"/>
         </w:rPr>
         <w:lastRenderedPageBreak/>
         <w:drawing>
@@ -2079,6 +2083,7 @@
       <w:r>
         <w:rPr>
           <w:noProof/>
+          <w:lang w:val="nl-NL" w:eastAsia="nl-NL"/>
         </w:rPr>
         <w:drawing>
           <wp:inline distT="0" distB="0" distL="0" distR="0" wp14:anchorId="017F1292" wp14:editId="02F81574">
@@ -2147,6 +2152,7 @@
       <w:r>
         <w:rPr>
           <w:noProof/>
+          <w:lang w:val="nl-NL" w:eastAsia="nl-NL"/>
         </w:rPr>
         <w:lastRenderedPageBreak/>
         <w:drawing>
@@ -2222,6 +2228,14 @@
       <w:pPr>
         <w:ind w:firstLine="720"/>
       </w:pPr>
+      <w:r>
+        <w:t>export JMX_PORT=2345</w:t>
+      </w:r>
+    </w:p>
+    <w:p>
+      <w:pPr>
+        <w:ind w:firstLine="720"/>
+      </w:pPr>
       <w:proofErr w:type="spellStart"/>
       <w:r>
         <w:t>kafka</w:t>
@@ -2402,6 +2416,7 @@
       <w:r>
         <w:rPr>
           <w:noProof/>
+          <w:lang w:val="nl-NL" w:eastAsia="nl-NL"/>
         </w:rPr>
         <w:drawing>
           <wp:inline distT="0" distB="0" distL="0" distR="0" wp14:anchorId="5FEB610E" wp14:editId="5A9EAFA7">
@@ -2450,7 +2465,13 @@
       </w:r>
       <w:proofErr w:type="spellEnd"/>
       <w:r>
-        <w:t xml:space="preserve"> and enter localhost:2181 as Zookeeper cluster. Scroll down and click save</w:t>
+        <w:t xml:space="preserve"> and enter localhost:2181 as Zookeeper cluster</w:t>
+      </w:r>
+      <w:r>
+        <w:t>, indicate JMX</w:t>
+      </w:r>
+      <w:r>
+        <w:t>. Scroll down and click save</w:t>
       </w:r>
     </w:p>
     <w:p>
@@ -2460,13 +2481,14 @@
       <w:r>
         <w:rPr>
           <w:noProof/>
+          <w:lang w:val="nl-NL" w:eastAsia="nl-NL"/>
         </w:rPr>
         <w:lastRenderedPageBreak/>
         <w:drawing>
-          <wp:inline distT="0" distB="0" distL="0" distR="0" wp14:anchorId="08068BFE" wp14:editId="492DBE54">
-            <wp:extent cx="3895592" cy="1911350"/>
-            <wp:effectExtent l="0" t="0" r="0" b="0"/>
-            <wp:docPr id="11" name="Afbeelding 11"/>
+          <wp:inline distT="0" distB="0" distL="0" distR="0">
+            <wp:extent cx="4754880" cy="3695700"/>
+            <wp:effectExtent l="0" t="0" r="7620" b="0"/>
+            <wp:docPr id="27" name="Afbeelding 27" descr="C:\Users\maart\AppData\Local\Microsoft\Windows\INetCache\Content.Word\2017-02-08 21_26_34-KafkaWorkshop_Klein (Snapshot 1) [Running] - Oracle VM VirtualBox.png"/>
             <wp:cNvGraphicFramePr>
               <a:graphicFrameLocks xmlns:a="http://schemas.openxmlformats.org/drawingml/2006/main" noChangeAspect="1"/>
             </wp:cNvGraphicFramePr>
@@ -2474,23 +2496,36 @@
               <a:graphicData uri="http://schemas.openxmlformats.org/drawingml/2006/picture">
                 <pic:pic xmlns:pic="http://schemas.openxmlformats.org/drawingml/2006/picture">
                   <pic:nvPicPr>
-                    <pic:cNvPr id="1" name=""/>
-                    <pic:cNvPicPr/>
+                    <pic:cNvPr id="0" name="Picture 3" descr="C:\Users\maart\AppData\Local\Microsoft\Windows\INetCache\Content.Word\2017-02-08 21_26_34-KafkaWorkshop_Klein (Snapshot 1) [Running] - Oracle VM VirtualBox.png"/>
+                    <pic:cNvPicPr>
+                      <a:picLocks noChangeAspect="1" noChangeArrowheads="1"/>
+                    </pic:cNvPicPr>
                   </pic:nvPicPr>
                   <pic:blipFill>
-                    <a:blip r:embed="rId17"/>
+                    <a:blip r:embed="rId17">
+                      <a:extLst>
+                        <a:ext uri="{28A0092B-C50C-407E-A947-70E740481C1C}">
+                          <a14:useLocalDpi xmlns:a14="http://schemas.microsoft.com/office/drawing/2010/main" val="0"/>
+                        </a:ext>
+                      </a:extLst>
+                    </a:blip>
+                    <a:srcRect/>
                     <a:stretch>
                       <a:fillRect/>
                     </a:stretch>
                   </pic:blipFill>
-                  <pic:spPr>
+                  <pic:spPr bwMode="auto">
                     <a:xfrm>
                       <a:off x="0" y="0"/>
-                      <a:ext cx="3910225" cy="1918530"/>
+                      <a:ext cx="4754880" cy="3695700"/>
                     </a:xfrm>
                     <a:prstGeom prst="rect">
                       <a:avLst/>
                     </a:prstGeom>
+                    <a:noFill/>
+                    <a:ln>
+                      <a:noFill/>
+                    </a:ln>
                   </pic:spPr>
                 </pic:pic>
               </a:graphicData>
@@ -2498,6 +2533,8 @@
           </wp:inline>
         </w:drawing>
       </w:r>
+      <w:bookmarkStart w:id="6" w:name="_GoBack"/>
+      <w:bookmarkEnd w:id="6"/>
     </w:p>
     <w:p>
       <w:r>
@@ -2511,6 +2548,7 @@
       <w:r>
         <w:rPr>
           <w:noProof/>
+          <w:lang w:val="nl-NL" w:eastAsia="nl-NL"/>
         </w:rPr>
         <w:drawing>
           <wp:inline distT="0" distB="0" distL="0" distR="0" wp14:anchorId="348886BC" wp14:editId="641F4C98">
@@ -2564,11 +2602,13 @@
     </w:p>
     <w:p>
       <w:r>
+        <w:lastRenderedPageBreak/>
         <w:tab/>
       </w:r>
       <w:r>
         <w:rPr>
           <w:noProof/>
+          <w:lang w:val="nl-NL" w:eastAsia="nl-NL"/>
         </w:rPr>
         <w:drawing>
           <wp:inline distT="0" distB="0" distL="0" distR="0" wp14:anchorId="08769936" wp14:editId="180F870A">
@@ -2611,11 +2651,11 @@
       <w:pPr>
         <w:pStyle w:val="Kop3"/>
       </w:pPr>
-      <w:bookmarkStart w:id="6" w:name="_Toc474140176"/>
+      <w:bookmarkStart w:id="7" w:name="_Toc474140176"/>
       <w:r>
         <w:t>Produce a message</w:t>
       </w:r>
-      <w:bookmarkEnd w:id="6"/>
+      <w:bookmarkEnd w:id="7"/>
     </w:p>
     <w:p>
       <w:r>
@@ -2637,7 +2677,6 @@
     </w:p>
     <w:p>
       <w:r>
-        <w:lastRenderedPageBreak/>
         <w:t xml:space="preserve">Press enter. </w:t>
       </w:r>
       <w:r>
@@ -2696,6 +2735,7 @@
       <w:r>
         <w:rPr>
           <w:noProof/>
+          <w:lang w:val="nl-NL" w:eastAsia="nl-NL"/>
         </w:rPr>
         <w:drawing>
           <wp:inline distT="0" distB="0" distL="0" distR="0" wp14:anchorId="23774AC3" wp14:editId="3433243B">
@@ -2746,7 +2786,9 @@
       <w:r>
         <w:rPr>
           <w:noProof/>
+          <w:lang w:val="nl-NL" w:eastAsia="nl-NL"/>
         </w:rPr>
+        <w:lastRenderedPageBreak/>
         <w:drawing>
           <wp:inline distT="0" distB="0" distL="0" distR="0" wp14:anchorId="0BE51958" wp14:editId="70A9DE15">
             <wp:extent cx="5972810" cy="1845945"/>
@@ -2799,8 +2841,8 @@
       <w:r>
         <w:rPr>
           <w:noProof/>
+          <w:lang w:val="nl-NL" w:eastAsia="nl-NL"/>
         </w:rPr>
-        <w:lastRenderedPageBreak/>
         <w:drawing>
           <wp:inline distT="0" distB="0" distL="0" distR="0" wp14:anchorId="6A99BDC8" wp14:editId="4F5FB4A3">
             <wp:extent cx="5972810" cy="2195830"/>
@@ -2850,7 +2892,9 @@
       <w:r>
         <w:rPr>
           <w:noProof/>
+          <w:lang w:val="nl-NL" w:eastAsia="nl-NL"/>
         </w:rPr>
+        <w:lastRenderedPageBreak/>
         <w:drawing>
           <wp:inline distT="0" distB="0" distL="0" distR="0" wp14:anchorId="1C17FAD5" wp14:editId="7BEEBBB5">
             <wp:extent cx="5202834" cy="4505325"/>
@@ -2917,8 +2961,8 @@
       <w:r>
         <w:rPr>
           <w:noProof/>
+          <w:lang w:val="nl-NL" w:eastAsia="nl-NL"/>
         </w:rPr>
-        <w:lastRenderedPageBreak/>
         <w:drawing>
           <wp:inline distT="0" distB="0" distL="0" distR="0" wp14:anchorId="00BCE6E2" wp14:editId="1D3C5F96">
             <wp:extent cx="4067810" cy="2327119"/>
@@ -2974,7 +3018,9 @@
       <w:r>
         <w:rPr>
           <w:noProof/>
+          <w:lang w:val="nl-NL" w:eastAsia="nl-NL"/>
         </w:rPr>
+        <w:lastRenderedPageBreak/>
         <w:drawing>
           <wp:inline distT="0" distB="0" distL="0" distR="0" wp14:anchorId="3167CFCD" wp14:editId="578E287C">
             <wp:extent cx="4900871" cy="3086100"/>
@@ -3016,11 +3062,11 @@
       <w:pPr>
         <w:pStyle w:val="Kop3"/>
       </w:pPr>
-      <w:bookmarkStart w:id="7" w:name="_Toc474140177"/>
+      <w:bookmarkStart w:id="8" w:name="_Toc474140177"/>
       <w:r>
         <w:t>Consume a message</w:t>
       </w:r>
-      <w:bookmarkEnd w:id="7"/>
+      <w:bookmarkEnd w:id="8"/>
     </w:p>
     <w:p>
       <w:r>
@@ -3044,6 +3090,7 @@
       <w:r>
         <w:rPr>
           <w:noProof/>
+          <w:lang w:val="nl-NL" w:eastAsia="nl-NL"/>
         </w:rPr>
         <w:drawing>
           <wp:inline distT="0" distB="0" distL="0" distR="0" wp14:anchorId="124B1400" wp14:editId="778FFE37">
@@ -3125,8 +3172,8 @@
       <w:r>
         <w:rPr>
           <w:noProof/>
+          <w:lang w:val="nl-NL" w:eastAsia="nl-NL"/>
         </w:rPr>
-        <w:lastRenderedPageBreak/>
         <w:drawing>
           <wp:inline distT="0" distB="0" distL="0" distR="0" wp14:anchorId="4669C840" wp14:editId="012E7DFA">
             <wp:extent cx="5972810" cy="2042160"/>
@@ -3181,7 +3228,9 @@
       <w:r>
         <w:rPr>
           <w:noProof/>
+          <w:lang w:val="nl-NL" w:eastAsia="nl-NL"/>
         </w:rPr>
+        <w:lastRenderedPageBreak/>
         <w:drawing>
           <wp:inline distT="0" distB="0" distL="0" distR="0" wp14:anchorId="139A05A1" wp14:editId="291BDEA8">
             <wp:extent cx="5972810" cy="2767965"/>
@@ -3242,11 +3291,11 @@
       <w:pPr>
         <w:pStyle w:val="Kop3"/>
       </w:pPr>
-      <w:bookmarkStart w:id="8" w:name="_Toc474140178"/>
+      <w:bookmarkStart w:id="9" w:name="_Toc474140178"/>
       <w:r>
         <w:t>Availability</w:t>
       </w:r>
-      <w:bookmarkEnd w:id="8"/>
+      <w:bookmarkEnd w:id="9"/>
     </w:p>
     <w:p>
       <w:r>
@@ -3294,7 +3343,6 @@
     </w:p>
     <w:p>
       <w:r>
-        <w:lastRenderedPageBreak/>
         <w:t>Send a message from the producer</w:t>
       </w:r>
     </w:p>
@@ -3336,8 +3384,6 @@
       </w:r>
     </w:p>
     <w:p>
-      <w:bookmarkStart w:id="9" w:name="_GoBack"/>
-      <w:bookmarkEnd w:id="9"/>
       <w:r>
         <w:br w:type="page"/>
       </w:r>
@@ -3483,6 +3529,7 @@
       <w:r>
         <w:rPr>
           <w:noProof/>
+          <w:lang w:val="nl-NL" w:eastAsia="nl-NL"/>
         </w:rPr>
         <w:drawing>
           <wp:inline distT="0" distB="0" distL="0" distR="0" wp14:anchorId="564F94E3" wp14:editId="73C9A014">
@@ -3530,6 +3577,7 @@
       <w:r>
         <w:rPr>
           <w:noProof/>
+          <w:lang w:val="nl-NL" w:eastAsia="nl-NL"/>
         </w:rPr>
         <w:lastRenderedPageBreak/>
         <w:drawing>
@@ -3593,6 +3641,7 @@
       <w:r>
         <w:rPr>
           <w:noProof/>
+          <w:lang w:val="nl-NL" w:eastAsia="nl-NL"/>
         </w:rPr>
         <w:drawing>
           <wp:inline distT="0" distB="0" distL="0" distR="0" wp14:anchorId="082F5BAD" wp14:editId="651882DC">
@@ -3636,6 +3685,7 @@
       <w:r>
         <w:rPr>
           <w:noProof/>
+          <w:lang w:val="nl-NL" w:eastAsia="nl-NL"/>
         </w:rPr>
         <w:lastRenderedPageBreak/>
         <w:drawing>
@@ -3679,6 +3729,7 @@
       <w:r>
         <w:rPr>
           <w:noProof/>
+          <w:lang w:val="nl-NL" w:eastAsia="nl-NL"/>
         </w:rPr>
         <w:drawing>
           <wp:inline distT="0" distB="0" distL="0" distR="0" wp14:anchorId="4D8FA947" wp14:editId="2B7491F2">
@@ -3736,6 +3787,7 @@
       <w:r>
         <w:rPr>
           <w:noProof/>
+          <w:lang w:val="nl-NL" w:eastAsia="nl-NL"/>
         </w:rPr>
         <w:lastRenderedPageBreak/>
         <w:drawing>
@@ -3820,6 +3872,7 @@
       <w:r>
         <w:rPr>
           <w:noProof/>
+          <w:lang w:val="nl-NL" w:eastAsia="nl-NL"/>
         </w:rPr>
         <w:drawing>
           <wp:inline distT="0" distB="0" distL="0" distR="0" wp14:anchorId="0E0BA9C9" wp14:editId="3B0B5B38">
@@ -3926,6 +3979,7 @@
       <w:r>
         <w:rPr>
           <w:noProof/>
+          <w:lang w:val="nl-NL" w:eastAsia="nl-NL"/>
         </w:rPr>
         <w:lastRenderedPageBreak/>
         <w:drawing>
@@ -3983,6 +4037,7 @@
       <w:r>
         <w:rPr>
           <w:noProof/>
+          <w:lang w:val="nl-NL" w:eastAsia="nl-NL"/>
         </w:rPr>
         <w:lastRenderedPageBreak/>
         <w:drawing>
@@ -4041,6 +4096,7 @@
       <w:r>
         <w:rPr>
           <w:noProof/>
+          <w:lang w:val="nl-NL" w:eastAsia="nl-NL"/>
         </w:rPr>
         <w:lastRenderedPageBreak/>
         <w:drawing>
@@ -4084,6 +4140,7 @@
       <w:r>
         <w:rPr>
           <w:noProof/>
+          <w:lang w:val="nl-NL" w:eastAsia="nl-NL"/>
         </w:rPr>
         <w:lastRenderedPageBreak/>
         <w:drawing>
@@ -4132,6 +4189,7 @@
       <w:r>
         <w:rPr>
           <w:noProof/>
+          <w:lang w:val="nl-NL" w:eastAsia="nl-NL"/>
         </w:rPr>
         <w:lastRenderedPageBreak/>
         <w:drawing>
@@ -4175,6 +4233,7 @@
       <w:r>
         <w:rPr>
           <w:noProof/>
+          <w:lang w:val="nl-NL" w:eastAsia="nl-NL"/>
         </w:rPr>
         <w:drawing>
           <wp:inline distT="0" distB="0" distL="0" distR="0" wp14:anchorId="685ED10E" wp14:editId="3E128014">
@@ -4223,6 +4282,7 @@
       <w:r>
         <w:rPr>
           <w:noProof/>
+          <w:lang w:val="nl-NL" w:eastAsia="nl-NL"/>
         </w:rPr>
         <w:drawing>
           <wp:inline distT="0" distB="0" distL="0" distR="0" wp14:anchorId="10EEBFAC" wp14:editId="0D97B056">
@@ -4265,6 +4325,7 @@
       <w:r>
         <w:rPr>
           <w:noProof/>
+          <w:lang w:val="nl-NL" w:eastAsia="nl-NL"/>
         </w:rPr>
         <w:lastRenderedPageBreak/>
         <w:drawing>
@@ -4309,6 +4370,7 @@
       <w:r>
         <w:rPr>
           <w:noProof/>
+          <w:lang w:val="nl-NL" w:eastAsia="nl-NL"/>
         </w:rPr>
         <w:lastRenderedPageBreak/>
         <w:drawing>
@@ -4370,6 +4432,7 @@
       <w:r>
         <w:rPr>
           <w:noProof/>
+          <w:lang w:val="nl-NL" w:eastAsia="nl-NL"/>
         </w:rPr>
         <w:drawing>
           <wp:inline distT="0" distB="0" distL="0" distR="0" wp14:anchorId="757D021C" wp14:editId="45BE2CA8">
@@ -4412,6 +4475,7 @@
       <w:r>
         <w:rPr>
           <w:noProof/>
+          <w:lang w:val="nl-NL" w:eastAsia="nl-NL"/>
         </w:rPr>
         <w:lastRenderedPageBreak/>
         <w:drawing>
@@ -4455,6 +4519,7 @@
       <w:r>
         <w:rPr>
           <w:noProof/>
+          <w:lang w:val="nl-NL" w:eastAsia="nl-NL"/>
         </w:rPr>
         <w:lastRenderedPageBreak/>
         <w:drawing>
@@ -4506,6 +4571,7 @@
       <w:r>
         <w:rPr>
           <w:noProof/>
+          <w:lang w:val="nl-NL" w:eastAsia="nl-NL"/>
         </w:rPr>
         <w:lastRenderedPageBreak/>
         <w:drawing>
@@ -4554,6 +4620,7 @@
       <w:r>
         <w:rPr>
           <w:noProof/>
+          <w:lang w:val="nl-NL" w:eastAsia="nl-NL"/>
         </w:rPr>
         <w:drawing>
           <wp:inline distT="0" distB="0" distL="0" distR="0" wp14:anchorId="5D077C20" wp14:editId="7E5FA74A">
@@ -4614,6 +4681,7 @@
       <w:r>
         <w:rPr>
           <w:noProof/>
+          <w:lang w:val="nl-NL" w:eastAsia="nl-NL"/>
         </w:rPr>
         <w:lastRenderedPageBreak/>
         <w:drawing>
@@ -4698,6 +4766,7 @@
       <w:r>
         <w:rPr>
           <w:noProof/>
+          <w:lang w:val="nl-NL" w:eastAsia="nl-NL"/>
         </w:rPr>
         <w:drawing>
           <wp:inline distT="0" distB="0" distL="0" distR="0" wp14:anchorId="22310568" wp14:editId="463786DF">
@@ -4751,6 +4820,7 @@
       <w:r>
         <w:rPr>
           <w:noProof/>
+          <w:lang w:val="nl-NL" w:eastAsia="nl-NL"/>
         </w:rPr>
         <w:drawing>
           <wp:inline distT="0" distB="0" distL="0" distR="0" wp14:anchorId="3FAE9011" wp14:editId="73F34616">
@@ -4803,6 +4873,7 @@
       <w:r>
         <w:rPr>
           <w:noProof/>
+          <w:lang w:val="nl-NL" w:eastAsia="nl-NL"/>
         </w:rPr>
         <w:lastRenderedPageBreak/>
         <w:drawing>
@@ -4851,6 +4922,7 @@
       <w:r>
         <w:rPr>
           <w:noProof/>
+          <w:lang w:val="nl-NL" w:eastAsia="nl-NL"/>
         </w:rPr>
         <w:lastRenderedPageBreak/>
         <w:drawing>
@@ -4904,6 +4976,7 @@
       <w:r>
         <w:rPr>
           <w:noProof/>
+          <w:lang w:val="nl-NL" w:eastAsia="nl-NL"/>
         </w:rPr>
         <w:drawing>
           <wp:inline distT="0" distB="0" distL="0" distR="0" wp14:anchorId="13FA6A61" wp14:editId="1C5DFCA5">
@@ -4974,6 +5047,7 @@
       <w:r>
         <w:rPr>
           <w:noProof/>
+          <w:lang w:val="nl-NL" w:eastAsia="nl-NL"/>
         </w:rPr>
         <w:drawing>
           <wp:inline distT="0" distB="0" distL="0" distR="0" wp14:anchorId="33F85E66" wp14:editId="33682C68">
@@ -5068,6 +5142,7 @@
       <w:r>
         <w:rPr>
           <w:noProof/>
+          <w:lang w:val="nl-NL" w:eastAsia="nl-NL"/>
         </w:rPr>
         <w:drawing>
           <wp:inline distT="0" distB="0" distL="0" distR="0" wp14:anchorId="1F7FB85A" wp14:editId="44E24C1C">
@@ -6748,7 +6823,7 @@
 </file>
 
 <file path=customXml/itemProps1.xml><?xml version="1.0" encoding="utf-8"?>
-<ds:datastoreItem xmlns:ds="http://schemas.openxmlformats.org/officeDocument/2006/customXml" ds:itemID="{AFA4FE21-F11B-41DE-9FA3-B92C6243A737}">
+<ds:datastoreItem xmlns:ds="http://schemas.openxmlformats.org/officeDocument/2006/customXml" ds:itemID="{8816CC4D-C78F-4608-A26B-592D654DBF6B}">
   <ds:schemaRefs>
     <ds:schemaRef ds:uri="http://schemas.openxmlformats.org/officeDocument/2006/bibliography"/>
   </ds:schemaRefs>

</xml_diff>

<commit_message>
Several updates. Changed order, added additional actions
</commit_message>
<xml_diff>
--- a/Demo manual.docx
+++ b/Demo manual.docx
@@ -1553,17 +1553,27 @@
       <w:bookmarkEnd w:id="0"/>
     </w:p>
     <w:p>
+      <w:r>
+        <w:t xml:space="preserve">Download the VM from: </w:t>
+      </w:r>
+      <w:r>
+        <w:t>https://drive.google.com/file/d/0BzIZUfp-fOMHaVR6b2ROU0NUYWM/view?usp=sharing</w:t>
+      </w:r>
+      <w:bookmarkStart w:id="1" w:name="_GoBack"/>
+      <w:bookmarkEnd w:id="1"/>
+    </w:p>
+    <w:p>
       <w:pPr>
         <w:pStyle w:val="Kop2"/>
       </w:pPr>
-      <w:bookmarkStart w:id="1" w:name="_Toc474140171"/>
+      <w:bookmarkStart w:id="2" w:name="_Toc474140171"/>
       <w:r>
         <w:t>Install</w:t>
       </w:r>
       <w:r>
         <w:t xml:space="preserve"> the VM</w:t>
       </w:r>
-      <w:bookmarkEnd w:id="1"/>
+      <w:bookmarkEnd w:id="2"/>
     </w:p>
     <w:p>
       <w:r>
@@ -1839,6 +1849,7 @@
     <w:p/>
     <w:p>
       <w:r>
+        <w:lastRenderedPageBreak/>
         <w:br w:type="page"/>
       </w:r>
     </w:p>
@@ -1847,11 +1858,11 @@
       <w:pPr>
         <w:pStyle w:val="Kop2"/>
       </w:pPr>
-      <w:bookmarkStart w:id="2" w:name="_Toc474140172"/>
+      <w:bookmarkStart w:id="3" w:name="_Toc474140172"/>
       <w:r>
         <w:t>Getting to know the VM</w:t>
       </w:r>
-      <w:bookmarkEnd w:id="2"/>
+      <w:bookmarkEnd w:id="3"/>
     </w:p>
     <w:p>
       <w:r>
@@ -2034,14 +2045,14 @@
       <w:pPr>
         <w:pStyle w:val="Kop1"/>
       </w:pPr>
-      <w:bookmarkStart w:id="3" w:name="_Toc474140173"/>
+      <w:bookmarkStart w:id="4" w:name="_Toc474140173"/>
       <w:r>
         <w:t xml:space="preserve">Optional: </w:t>
       </w:r>
       <w:r>
         <w:t>Set Networking in VM</w:t>
       </w:r>
-      <w:bookmarkEnd w:id="3"/>
+      <w:bookmarkEnd w:id="4"/>
     </w:p>
     <w:p>
       <w:r>
@@ -2212,12 +2223,12 @@
       <w:r>
         <w:br w:type="page"/>
       </w:r>
-      <w:bookmarkStart w:id="4" w:name="_Toc474140174"/>
+      <w:bookmarkStart w:id="5" w:name="_Toc474140174"/>
       <w:r>
         <w:lastRenderedPageBreak/>
         <w:t>Getting started with Kafka</w:t>
       </w:r>
-      <w:bookmarkEnd w:id="4"/>
+      <w:bookmarkEnd w:id="5"/>
     </w:p>
     <w:p>
       <w:r>
@@ -2338,11 +2349,11 @@
       <w:pPr>
         <w:pStyle w:val="Kop3"/>
       </w:pPr>
-      <w:bookmarkStart w:id="5" w:name="_Toc474140175"/>
+      <w:bookmarkStart w:id="6" w:name="_Toc474140175"/>
       <w:r>
         <w:t>Create a topic</w:t>
       </w:r>
-      <w:bookmarkEnd w:id="5"/>
+      <w:bookmarkEnd w:id="6"/>
     </w:p>
     <w:p>
       <w:r>
@@ -2533,8 +2544,6 @@
           </wp:inline>
         </w:drawing>
       </w:r>
-      <w:bookmarkStart w:id="6" w:name="_GoBack"/>
-      <w:bookmarkEnd w:id="6"/>
     </w:p>
     <w:p>
       <w:r>
@@ -3966,6 +3975,9 @@
       </w:pPr>
       <w:bookmarkStart w:id="16" w:name="_Toc474140187"/>
       <w:r>
+        <w:t xml:space="preserve">Preparation: </w:t>
+      </w:r>
+      <w:r>
         <w:t>Obtain requires data from Twitter</w:t>
       </w:r>
       <w:bookmarkEnd w:id="16"/>
@@ -4078,10 +4090,409 @@
       </w:r>
     </w:p>
     <w:p>
+      <w:r>
+        <w:t>Save the settings. You will use them when configuring OSA</w:t>
+      </w:r>
+    </w:p>
+    <w:p>
       <w:pPr>
         <w:pStyle w:val="Kop2"/>
       </w:pPr>
       <w:bookmarkStart w:id="17" w:name="_Toc474140188"/>
+      <w:bookmarkStart w:id="18" w:name="_Toc474140189"/>
+      <w:r>
+        <w:t>Create a Service Bus process</w:t>
+      </w:r>
+      <w:bookmarkEnd w:id="18"/>
+    </w:p>
+    <w:p>
+      <w:r>
+        <w:t>Start WebLogic server</w:t>
+      </w:r>
+    </w:p>
+    <w:p>
+      <w:r>
+        <w:tab/>
+        <w:t xml:space="preserve">cd </w:t>
+      </w:r>
+      <w:r>
+        <w:t>/home/kafka/.jdeveloper/system12.2.1.2.42.161008.1648/DefaultDomain/</w:t>
+      </w:r>
+    </w:p>
+    <w:p>
+      <w:r>
+        <w:tab/>
+        <w:t>./startWebLogic.sh</w:t>
+      </w:r>
+    </w:p>
+    <w:p>
+      <w:r>
+        <w:t>Start JDeveloper</w:t>
+      </w:r>
+    </w:p>
+    <w:p>
+      <w:pPr>
+        <w:ind w:firstLine="720"/>
+      </w:pPr>
+      <w:r>
+        <w:t>cd /home/kafka/Oracle/Middleware12212soa/Oracle_Home/jdeveloper/jdev/bin/</w:t>
+      </w:r>
+    </w:p>
+    <w:p>
+      <w:pPr>
+        <w:ind w:firstLine="720"/>
+      </w:pPr>
+      <w:r>
+        <w:t>./</w:t>
+      </w:r>
+      <w:proofErr w:type="spellStart"/>
+      <w:r>
+        <w:t>jdev</w:t>
+      </w:r>
+      <w:proofErr w:type="spellEnd"/>
+    </w:p>
+    <w:p>
+      <w:r>
+        <w:t>Create a new application</w:t>
+      </w:r>
+    </w:p>
+    <w:p>
+      <w:r>
+        <w:rPr>
+          <w:noProof/>
+          <w:lang w:val="nl-NL" w:eastAsia="nl-NL"/>
+        </w:rPr>
+        <w:lastRenderedPageBreak/>
+        <w:drawing>
+          <wp:inline distT="0" distB="0" distL="0" distR="0" wp14:anchorId="6791605C" wp14:editId="4F2A9B3D">
+            <wp:extent cx="5972810" cy="3402330"/>
+            <wp:effectExtent l="0" t="0" r="8890" b="7620"/>
+            <wp:docPr id="60" name="Afbeelding 60"/>
+            <wp:cNvGraphicFramePr>
+              <a:graphicFrameLocks xmlns:a="http://schemas.openxmlformats.org/drawingml/2006/main" noChangeAspect="1"/>
+            </wp:cNvGraphicFramePr>
+            <a:graphic xmlns:a="http://schemas.openxmlformats.org/drawingml/2006/main">
+              <a:graphicData uri="http://schemas.openxmlformats.org/drawingml/2006/picture">
+                <pic:pic xmlns:pic="http://schemas.openxmlformats.org/drawingml/2006/picture">
+                  <pic:nvPicPr>
+                    <pic:cNvPr id="1" name=""/>
+                    <pic:cNvPicPr/>
+                  </pic:nvPicPr>
+                  <pic:blipFill>
+                    <a:blip r:embed="rId40"/>
+                    <a:stretch>
+                      <a:fillRect/>
+                    </a:stretch>
+                  </pic:blipFill>
+                  <pic:spPr>
+                    <a:xfrm>
+                      <a:off x="0" y="0"/>
+                      <a:ext cx="5972810" cy="3402330"/>
+                    </a:xfrm>
+                    <a:prstGeom prst="rect">
+                      <a:avLst/>
+                    </a:prstGeom>
+                  </pic:spPr>
+                </pic:pic>
+              </a:graphicData>
+            </a:graphic>
+          </wp:inline>
+        </w:drawing>
+      </w:r>
+    </w:p>
+    <w:p>
+      <w:r>
+        <w:t>Add a Service Bus project to the application</w:t>
+      </w:r>
+    </w:p>
+    <w:p>
+      <w:r>
+        <w:t>Add a new proxy service. The Kafka transport cannot be selected from the component palette</w:t>
+      </w:r>
+    </w:p>
+    <w:p>
+      <w:r>
+        <w:rPr>
+          <w:noProof/>
+          <w:lang w:val="nl-NL" w:eastAsia="nl-NL"/>
+        </w:rPr>
+        <w:drawing>
+          <wp:inline distT="0" distB="0" distL="0" distR="0" wp14:anchorId="309249A1" wp14:editId="771F707D">
+            <wp:extent cx="5972810" cy="3480435"/>
+            <wp:effectExtent l="0" t="0" r="8890" b="5715"/>
+            <wp:docPr id="62" name="Afbeelding 62"/>
+            <wp:cNvGraphicFramePr>
+              <a:graphicFrameLocks xmlns:a="http://schemas.openxmlformats.org/drawingml/2006/main" noChangeAspect="1"/>
+            </wp:cNvGraphicFramePr>
+            <a:graphic xmlns:a="http://schemas.openxmlformats.org/drawingml/2006/main">
+              <a:graphicData uri="http://schemas.openxmlformats.org/drawingml/2006/picture">
+                <pic:pic xmlns:pic="http://schemas.openxmlformats.org/drawingml/2006/picture">
+                  <pic:nvPicPr>
+                    <pic:cNvPr id="1" name=""/>
+                    <pic:cNvPicPr/>
+                  </pic:nvPicPr>
+                  <pic:blipFill>
+                    <a:blip r:embed="rId41"/>
+                    <a:stretch>
+                      <a:fillRect/>
+                    </a:stretch>
+                  </pic:blipFill>
+                  <pic:spPr>
+                    <a:xfrm>
+                      <a:off x="0" y="0"/>
+                      <a:ext cx="5972810" cy="3480435"/>
+                    </a:xfrm>
+                    <a:prstGeom prst="rect">
+                      <a:avLst/>
+                    </a:prstGeom>
+                  </pic:spPr>
+                </pic:pic>
+              </a:graphicData>
+            </a:graphic>
+          </wp:inline>
+        </w:drawing>
+      </w:r>
+    </w:p>
+    <w:p>
+      <w:r>
+        <w:t>Define the transport</w:t>
+      </w:r>
+    </w:p>
+    <w:p>
+      <w:r>
+        <w:lastRenderedPageBreak/>
+        <w:t>In the Type screen specify messaging</w:t>
+      </w:r>
+    </w:p>
+    <w:p>
+      <w:r>
+        <w:rPr>
+          <w:noProof/>
+          <w:lang w:val="nl-NL" w:eastAsia="nl-NL"/>
+        </w:rPr>
+        <w:drawing>
+          <wp:inline distT="0" distB="0" distL="0" distR="0" wp14:anchorId="0C2B64CC" wp14:editId="77C6A379">
+            <wp:extent cx="5972810" cy="4298950"/>
+            <wp:effectExtent l="0" t="0" r="8890" b="6350"/>
+            <wp:docPr id="64" name="Afbeelding 64"/>
+            <wp:cNvGraphicFramePr>
+              <a:graphicFrameLocks xmlns:a="http://schemas.openxmlformats.org/drawingml/2006/main" noChangeAspect="1"/>
+            </wp:cNvGraphicFramePr>
+            <a:graphic xmlns:a="http://schemas.openxmlformats.org/drawingml/2006/main">
+              <a:graphicData uri="http://schemas.openxmlformats.org/drawingml/2006/picture">
+                <pic:pic xmlns:pic="http://schemas.openxmlformats.org/drawingml/2006/picture">
+                  <pic:nvPicPr>
+                    <pic:cNvPr id="1" name=""/>
+                    <pic:cNvPicPr/>
+                  </pic:nvPicPr>
+                  <pic:blipFill>
+                    <a:blip r:embed="rId42"/>
+                    <a:stretch>
+                      <a:fillRect/>
+                    </a:stretch>
+                  </pic:blipFill>
+                  <pic:spPr>
+                    <a:xfrm>
+                      <a:off x="0" y="0"/>
+                      <a:ext cx="5972810" cy="4298950"/>
+                    </a:xfrm>
+                    <a:prstGeom prst="rect">
+                      <a:avLst/>
+                    </a:prstGeom>
+                  </pic:spPr>
+                </pic:pic>
+              </a:graphicData>
+            </a:graphic>
+          </wp:inline>
+        </w:drawing>
+      </w:r>
+    </w:p>
+    <w:p>
+      <w:r>
+        <w:t>Specify the broker</w:t>
+      </w:r>
+    </w:p>
+    <w:p>
+      <w:r>
+        <w:rPr>
+          <w:noProof/>
+          <w:lang w:val="nl-NL" w:eastAsia="nl-NL"/>
+        </w:rPr>
+        <w:lastRenderedPageBreak/>
+        <w:drawing>
+          <wp:inline distT="0" distB="0" distL="0" distR="0" wp14:anchorId="1A7A5018" wp14:editId="615F7B5D">
+            <wp:extent cx="5972810" cy="4313555"/>
+            <wp:effectExtent l="0" t="0" r="8890" b="0"/>
+            <wp:docPr id="63" name="Afbeelding 63"/>
+            <wp:cNvGraphicFramePr>
+              <a:graphicFrameLocks xmlns:a="http://schemas.openxmlformats.org/drawingml/2006/main" noChangeAspect="1"/>
+            </wp:cNvGraphicFramePr>
+            <a:graphic xmlns:a="http://schemas.openxmlformats.org/drawingml/2006/main">
+              <a:graphicData uri="http://schemas.openxmlformats.org/drawingml/2006/picture">
+                <pic:pic xmlns:pic="http://schemas.openxmlformats.org/drawingml/2006/picture">
+                  <pic:nvPicPr>
+                    <pic:cNvPr id="1" name=""/>
+                    <pic:cNvPicPr/>
+                  </pic:nvPicPr>
+                  <pic:blipFill>
+                    <a:blip r:embed="rId43"/>
+                    <a:stretch>
+                      <a:fillRect/>
+                    </a:stretch>
+                  </pic:blipFill>
+                  <pic:spPr>
+                    <a:xfrm>
+                      <a:off x="0" y="0"/>
+                      <a:ext cx="5972810" cy="4313555"/>
+                    </a:xfrm>
+                    <a:prstGeom prst="rect">
+                      <a:avLst/>
+                    </a:prstGeom>
+                  </pic:spPr>
+                </pic:pic>
+              </a:graphicData>
+            </a:graphic>
+          </wp:inline>
+        </w:drawing>
+      </w:r>
+    </w:p>
+    <w:p>
+      <w:r>
+        <w:t>Click finish</w:t>
+      </w:r>
+    </w:p>
+    <w:p>
+      <w:r>
+        <w:t>Update the transport details of the Proxy Service and specify the topic name</w:t>
+      </w:r>
+    </w:p>
+    <w:p>
+      <w:r>
+        <w:rPr>
+          <w:noProof/>
+          <w:lang w:val="nl-NL" w:eastAsia="nl-NL"/>
+        </w:rPr>
+        <w:drawing>
+          <wp:inline distT="0" distB="0" distL="0" distR="0" wp14:anchorId="270C860A" wp14:editId="267EECA6">
+            <wp:extent cx="5972810" cy="2828290"/>
+            <wp:effectExtent l="0" t="0" r="8890" b="0"/>
+            <wp:docPr id="43" name="Afbeelding 43"/>
+            <wp:cNvGraphicFramePr>
+              <a:graphicFrameLocks xmlns:a="http://schemas.openxmlformats.org/drawingml/2006/main" noChangeAspect="1"/>
+            </wp:cNvGraphicFramePr>
+            <a:graphic xmlns:a="http://schemas.openxmlformats.org/drawingml/2006/main">
+              <a:graphicData uri="http://schemas.openxmlformats.org/drawingml/2006/picture">
+                <pic:pic xmlns:pic="http://schemas.openxmlformats.org/drawingml/2006/picture">
+                  <pic:nvPicPr>
+                    <pic:cNvPr id="1" name=""/>
+                    <pic:cNvPicPr/>
+                  </pic:nvPicPr>
+                  <pic:blipFill>
+                    <a:blip r:embed="rId44"/>
+                    <a:stretch>
+                      <a:fillRect/>
+                    </a:stretch>
+                  </pic:blipFill>
+                  <pic:spPr>
+                    <a:xfrm>
+                      <a:off x="0" y="0"/>
+                      <a:ext cx="5972810" cy="2828290"/>
+                    </a:xfrm>
+                    <a:prstGeom prst="rect">
+                      <a:avLst/>
+                    </a:prstGeom>
+                  </pic:spPr>
+                </pic:pic>
+              </a:graphicData>
+            </a:graphic>
+          </wp:inline>
+        </w:drawing>
+      </w:r>
+    </w:p>
+    <w:p>
+      <w:r>
+        <w:t xml:space="preserve">For outbound, create a Kafka Business Service and have it put messages on topic </w:t>
+      </w:r>
+      <w:proofErr w:type="spellStart"/>
+      <w:r>
+        <w:t>clintontweets</w:t>
+      </w:r>
+      <w:proofErr w:type="spellEnd"/>
+      <w:r>
+        <w:t>.</w:t>
+      </w:r>
+    </w:p>
+    <w:p>
+      <w:r>
+        <w:lastRenderedPageBreak/>
+        <w:t>Create an assign operation in the Service Bus (the pipeline alerts in the below image are not required):</w:t>
+      </w:r>
+    </w:p>
+    <w:p>
+      <w:r>
+        <w:rPr>
+          <w:noProof/>
+          <w:lang w:val="nl-NL" w:eastAsia="nl-NL"/>
+        </w:rPr>
+        <w:drawing>
+          <wp:inline distT="0" distB="0" distL="0" distR="0" wp14:anchorId="6E496CED" wp14:editId="11E4AB06">
+            <wp:extent cx="5972810" cy="4649470"/>
+            <wp:effectExtent l="0" t="0" r="8890" b="0"/>
+            <wp:docPr id="41" name="Afbeelding 41"/>
+            <wp:cNvGraphicFramePr>
+              <a:graphicFrameLocks xmlns:a="http://schemas.openxmlformats.org/drawingml/2006/main" noChangeAspect="1"/>
+            </wp:cNvGraphicFramePr>
+            <a:graphic xmlns:a="http://schemas.openxmlformats.org/drawingml/2006/main">
+              <a:graphicData uri="http://schemas.openxmlformats.org/drawingml/2006/picture">
+                <pic:pic xmlns:pic="http://schemas.openxmlformats.org/drawingml/2006/picture">
+                  <pic:nvPicPr>
+                    <pic:cNvPr id="1" name=""/>
+                    <pic:cNvPicPr/>
+                  </pic:nvPicPr>
+                  <pic:blipFill>
+                    <a:blip r:embed="rId45"/>
+                    <a:stretch>
+                      <a:fillRect/>
+                    </a:stretch>
+                  </pic:blipFill>
+                  <pic:spPr>
+                    <a:xfrm>
+                      <a:off x="0" y="0"/>
+                      <a:ext cx="5972810" cy="4649470"/>
+                    </a:xfrm>
+                    <a:prstGeom prst="rect">
+                      <a:avLst/>
+                    </a:prstGeom>
+                  </pic:spPr>
+                </pic:pic>
+              </a:graphicData>
+            </a:graphic>
+          </wp:inline>
+        </w:drawing>
+      </w:r>
+    </w:p>
+    <w:p>
+      <w:r>
+        <w:t>The value of the Assign should be:</w:t>
+      </w:r>
+    </w:p>
+    <w:p>
+      <w:r>
+        <w:t>&lt;</w:t>
+      </w:r>
+      <w:proofErr w:type="spellStart"/>
+      <w:r>
+        <w:t>ns:Body</w:t>
+      </w:r>
+      <w:proofErr w:type="spellEnd"/>
+      <w:r>
+        <w:t xml:space="preserve"> xmlns:ns='http://schemas.xmlsoap.org/soap/envelope/'&gt;{fn:replace($body,'Trump','Clinton')}&lt;/ns:Body&gt;</w:t>
+      </w:r>
+    </w:p>
+    <w:p>
+      <w:pPr>
+        <w:pStyle w:val="Kop2"/>
+      </w:pPr>
       <w:r>
         <w:t>OSA Configuration</w:t>
       </w:r>
@@ -4089,7 +4500,64 @@
     </w:p>
     <w:p>
       <w:r>
+        <w:t>Start OSA</w:t>
+      </w:r>
+    </w:p>
+    <w:p>
+      <w:r>
+        <w:tab/>
+        <w:t xml:space="preserve">cd </w:t>
+      </w:r>
+      <w:r>
+        <w:t>/home/kafka/Oracle/Middleware12212osa/Oracle_Home/user_projects/domains/defaultdomain/defaultserver/</w:t>
+      </w:r>
+    </w:p>
+    <w:p>
+      <w:r>
+        <w:tab/>
+        <w:t>./</w:t>
+      </w:r>
+      <w:r>
+        <w:t>startwlevs.sh</w:t>
+      </w:r>
+    </w:p>
+    <w:p>
+      <w:r>
+        <w:t>Go to</w:t>
+      </w:r>
+    </w:p>
+    <w:p>
+      <w:r>
+        <w:tab/>
+      </w:r>
+      <w:r>
+        <w:t>localhost:9002/</w:t>
+      </w:r>
+      <w:proofErr w:type="spellStart"/>
+      <w:r>
+        <w:t>sx</w:t>
+      </w:r>
+      <w:proofErr w:type="spellEnd"/>
+    </w:p>
+    <w:p>
+      <w:r>
+        <w:t xml:space="preserve">Login with </w:t>
+      </w:r>
+      <w:proofErr w:type="spellStart"/>
+      <w:r>
+        <w:t>wlevs</w:t>
+      </w:r>
+      <w:proofErr w:type="spellEnd"/>
+      <w:r>
+        <w:t>/Welcome01</w:t>
+      </w:r>
+    </w:p>
+    <w:p>
+      <w:r>
         <w:t>Create a new Twitter connection</w:t>
+      </w:r>
+      <w:r>
+        <w:t xml:space="preserve"> (Catalog, Create new Item, Connection)</w:t>
       </w:r>
     </w:p>
     <w:p>
@@ -4115,7 +4583,7 @@
                     <pic:cNvPicPr/>
                   </pic:nvPicPr>
                   <pic:blipFill>
-                    <a:blip r:embed="rId40"/>
+                    <a:blip r:embed="rId46"/>
                     <a:stretch>
                       <a:fillRect/>
                     </a:stretch>
@@ -4159,7 +4627,7 @@
                     <pic:cNvPicPr/>
                   </pic:nvPicPr>
                   <pic:blipFill>
-                    <a:blip r:embed="rId41"/>
+                    <a:blip r:embed="rId47"/>
                     <a:stretch>
                       <a:fillRect/>
                     </a:stretch>
@@ -4168,6 +4636,146 @@
                     <a:xfrm>
                       <a:off x="0" y="0"/>
                       <a:ext cx="5972810" cy="4486910"/>
+                    </a:xfrm>
+                    <a:prstGeom prst="rect">
+                      <a:avLst/>
+                    </a:prstGeom>
+                  </pic:spPr>
+                </pic:pic>
+              </a:graphicData>
+            </a:graphic>
+          </wp:inline>
+        </w:drawing>
+      </w:r>
+    </w:p>
+    <w:p>
+      <w:r>
+        <w:t>Create a new Stream based on the Twitter connection</w:t>
+      </w:r>
+      <w:r>
+        <w:t>. Use the previously obtained settings.</w:t>
+      </w:r>
+    </w:p>
+    <w:p>
+      <w:r>
+        <w:rPr>
+          <w:noProof/>
+          <w:lang w:val="nl-NL" w:eastAsia="nl-NL"/>
+        </w:rPr>
+        <w:lastRenderedPageBreak/>
+        <w:drawing>
+          <wp:inline distT="0" distB="0" distL="0" distR="0" wp14:anchorId="63573C60" wp14:editId="24B407D1">
+            <wp:extent cx="5972810" cy="4492625"/>
+            <wp:effectExtent l="0" t="0" r="8890" b="3175"/>
+            <wp:docPr id="45" name="Afbeelding 45"/>
+            <wp:cNvGraphicFramePr>
+              <a:graphicFrameLocks xmlns:a="http://schemas.openxmlformats.org/drawingml/2006/main" noChangeAspect="1"/>
+            </wp:cNvGraphicFramePr>
+            <a:graphic xmlns:a="http://schemas.openxmlformats.org/drawingml/2006/main">
+              <a:graphicData uri="http://schemas.openxmlformats.org/drawingml/2006/picture">
+                <pic:pic xmlns:pic="http://schemas.openxmlformats.org/drawingml/2006/picture">
+                  <pic:nvPicPr>
+                    <pic:cNvPr id="1" name=""/>
+                    <pic:cNvPicPr/>
+                  </pic:nvPicPr>
+                  <pic:blipFill>
+                    <a:blip r:embed="rId48"/>
+                    <a:stretch>
+                      <a:fillRect/>
+                    </a:stretch>
+                  </pic:blipFill>
+                  <pic:spPr>
+                    <a:xfrm>
+                      <a:off x="0" y="0"/>
+                      <a:ext cx="5972810" cy="4492625"/>
+                    </a:xfrm>
+                    <a:prstGeom prst="rect">
+                      <a:avLst/>
+                    </a:prstGeom>
+                  </pic:spPr>
+                </pic:pic>
+              </a:graphicData>
+            </a:graphic>
+          </wp:inline>
+        </w:drawing>
+      </w:r>
+    </w:p>
+    <w:p>
+      <w:r>
+        <w:rPr>
+          <w:noProof/>
+          <w:lang w:val="nl-NL" w:eastAsia="nl-NL"/>
+        </w:rPr>
+        <w:lastRenderedPageBreak/>
+        <w:drawing>
+          <wp:inline distT="0" distB="0" distL="0" distR="0" wp14:anchorId="299CA7B5" wp14:editId="79DA88DE">
+            <wp:extent cx="5972810" cy="4462780"/>
+            <wp:effectExtent l="0" t="0" r="8890" b="0"/>
+            <wp:docPr id="49" name="Afbeelding 49"/>
+            <wp:cNvGraphicFramePr>
+              <a:graphicFrameLocks xmlns:a="http://schemas.openxmlformats.org/drawingml/2006/main" noChangeAspect="1"/>
+            </wp:cNvGraphicFramePr>
+            <a:graphic xmlns:a="http://schemas.openxmlformats.org/drawingml/2006/main">
+              <a:graphicData uri="http://schemas.openxmlformats.org/drawingml/2006/picture">
+                <pic:pic xmlns:pic="http://schemas.openxmlformats.org/drawingml/2006/picture">
+                  <pic:nvPicPr>
+                    <pic:cNvPr id="1" name=""/>
+                    <pic:cNvPicPr/>
+                  </pic:nvPicPr>
+                  <pic:blipFill>
+                    <a:blip r:embed="rId49"/>
+                    <a:stretch>
+                      <a:fillRect/>
+                    </a:stretch>
+                  </pic:blipFill>
+                  <pic:spPr>
+                    <a:xfrm>
+                      <a:off x="0" y="0"/>
+                      <a:ext cx="5972810" cy="4462780"/>
+                    </a:xfrm>
+                    <a:prstGeom prst="rect">
+                      <a:avLst/>
+                    </a:prstGeom>
+                  </pic:spPr>
+                </pic:pic>
+              </a:graphicData>
+            </a:graphic>
+          </wp:inline>
+        </w:drawing>
+      </w:r>
+    </w:p>
+    <w:p>
+      <w:r>
+        <w:rPr>
+          <w:noProof/>
+          <w:lang w:val="nl-NL" w:eastAsia="nl-NL"/>
+        </w:rPr>
+        <w:lastRenderedPageBreak/>
+        <w:drawing>
+          <wp:inline distT="0" distB="0" distL="0" distR="0" wp14:anchorId="4FC19CBE" wp14:editId="51A6F4AC">
+            <wp:extent cx="5972810" cy="4460875"/>
+            <wp:effectExtent l="0" t="0" r="8890" b="0"/>
+            <wp:docPr id="48" name="Afbeelding 48"/>
+            <wp:cNvGraphicFramePr>
+              <a:graphicFrameLocks xmlns:a="http://schemas.openxmlformats.org/drawingml/2006/main" noChangeAspect="1"/>
+            </wp:cNvGraphicFramePr>
+            <a:graphic xmlns:a="http://schemas.openxmlformats.org/drawingml/2006/main">
+              <a:graphicData uri="http://schemas.openxmlformats.org/drawingml/2006/picture">
+                <pic:pic xmlns:pic="http://schemas.openxmlformats.org/drawingml/2006/picture">
+                  <pic:nvPicPr>
+                    <pic:cNvPr id="1" name=""/>
+                    <pic:cNvPicPr/>
+                  </pic:nvPicPr>
+                  <pic:blipFill>
+                    <a:blip r:embed="rId50"/>
+                    <a:stretch>
+                      <a:fillRect/>
+                    </a:stretch>
+                  </pic:blipFill>
+                  <pic:spPr>
+                    <a:xfrm>
+                      <a:off x="0" y="0"/>
+                      <a:ext cx="5972810" cy="4460875"/>
                     </a:xfrm>
                     <a:prstGeom prst="rect">
                       <a:avLst/>
@@ -4251,7 +4859,7 @@
                     <pic:cNvPicPr/>
                   </pic:nvPicPr>
                   <pic:blipFill>
-                    <a:blip r:embed="rId42"/>
+                    <a:blip r:embed="rId51"/>
                     <a:stretch>
                       <a:fillRect/>
                     </a:stretch>
@@ -4300,7 +4908,7 @@
                     <pic:cNvPicPr/>
                   </pic:nvPicPr>
                   <pic:blipFill>
-                    <a:blip r:embed="rId43"/>
+                    <a:blip r:embed="rId52"/>
                     <a:stretch>
                       <a:fillRect/>
                     </a:stretch>
@@ -4344,7 +4952,7 @@
                     <pic:cNvPicPr/>
                   </pic:nvPicPr>
                   <pic:blipFill>
-                    <a:blip r:embed="rId44"/>
+                    <a:blip r:embed="rId53"/>
                     <a:stretch>
                       <a:fillRect/>
                     </a:stretch>
@@ -4389,7 +4997,7 @@
                     <pic:cNvPicPr/>
                   </pic:nvPicPr>
                   <pic:blipFill>
-                    <a:blip r:embed="rId45"/>
+                    <a:blip r:embed="rId54"/>
                     <a:stretch>
                       <a:fillRect/>
                     </a:stretch>
@@ -4419,13 +5027,10 @@
     <w:p>
       <w:r>
         <w:lastRenderedPageBreak/>
-        <w:t xml:space="preserve">Create a new Stream based on the </w:t>
-      </w:r>
-      <w:r>
-        <w:t xml:space="preserve">Twitter </w:t>
-      </w:r>
-      <w:r>
-        <w:t>connection</w:t>
+        <w:t>Create an exploration</w:t>
+      </w:r>
+      <w:r>
+        <w:t xml:space="preserve"> based on the stream</w:t>
       </w:r>
     </w:p>
     <w:p>
@@ -4434,146 +5039,6 @@
           <w:noProof/>
           <w:lang w:val="nl-NL" w:eastAsia="nl-NL"/>
         </w:rPr>
-        <w:drawing>
-          <wp:inline distT="0" distB="0" distL="0" distR="0" wp14:anchorId="757D021C" wp14:editId="45BE2CA8">
-            <wp:extent cx="5972810" cy="4492625"/>
-            <wp:effectExtent l="0" t="0" r="8890" b="3175"/>
-            <wp:docPr id="45" name="Afbeelding 45"/>
-            <wp:cNvGraphicFramePr>
-              <a:graphicFrameLocks xmlns:a="http://schemas.openxmlformats.org/drawingml/2006/main" noChangeAspect="1"/>
-            </wp:cNvGraphicFramePr>
-            <a:graphic xmlns:a="http://schemas.openxmlformats.org/drawingml/2006/main">
-              <a:graphicData uri="http://schemas.openxmlformats.org/drawingml/2006/picture">
-                <pic:pic xmlns:pic="http://schemas.openxmlformats.org/drawingml/2006/picture">
-                  <pic:nvPicPr>
-                    <pic:cNvPr id="1" name=""/>
-                    <pic:cNvPicPr/>
-                  </pic:nvPicPr>
-                  <pic:blipFill>
-                    <a:blip r:embed="rId46"/>
-                    <a:stretch>
-                      <a:fillRect/>
-                    </a:stretch>
-                  </pic:blipFill>
-                  <pic:spPr>
-                    <a:xfrm>
-                      <a:off x="0" y="0"/>
-                      <a:ext cx="5972810" cy="4492625"/>
-                    </a:xfrm>
-                    <a:prstGeom prst="rect">
-                      <a:avLst/>
-                    </a:prstGeom>
-                  </pic:spPr>
-                </pic:pic>
-              </a:graphicData>
-            </a:graphic>
-          </wp:inline>
-        </w:drawing>
-      </w:r>
-    </w:p>
-    <w:p>
-      <w:r>
-        <w:rPr>
-          <w:noProof/>
-          <w:lang w:val="nl-NL" w:eastAsia="nl-NL"/>
-        </w:rPr>
-        <w:lastRenderedPageBreak/>
-        <w:drawing>
-          <wp:inline distT="0" distB="0" distL="0" distR="0" wp14:anchorId="3957D4C4" wp14:editId="3F0A1FD7">
-            <wp:extent cx="5972810" cy="4462780"/>
-            <wp:effectExtent l="0" t="0" r="8890" b="0"/>
-            <wp:docPr id="49" name="Afbeelding 49"/>
-            <wp:cNvGraphicFramePr>
-              <a:graphicFrameLocks xmlns:a="http://schemas.openxmlformats.org/drawingml/2006/main" noChangeAspect="1"/>
-            </wp:cNvGraphicFramePr>
-            <a:graphic xmlns:a="http://schemas.openxmlformats.org/drawingml/2006/main">
-              <a:graphicData uri="http://schemas.openxmlformats.org/drawingml/2006/picture">
-                <pic:pic xmlns:pic="http://schemas.openxmlformats.org/drawingml/2006/picture">
-                  <pic:nvPicPr>
-                    <pic:cNvPr id="1" name=""/>
-                    <pic:cNvPicPr/>
-                  </pic:nvPicPr>
-                  <pic:blipFill>
-                    <a:blip r:embed="rId47"/>
-                    <a:stretch>
-                      <a:fillRect/>
-                    </a:stretch>
-                  </pic:blipFill>
-                  <pic:spPr>
-                    <a:xfrm>
-                      <a:off x="0" y="0"/>
-                      <a:ext cx="5972810" cy="4462780"/>
-                    </a:xfrm>
-                    <a:prstGeom prst="rect">
-                      <a:avLst/>
-                    </a:prstGeom>
-                  </pic:spPr>
-                </pic:pic>
-              </a:graphicData>
-            </a:graphic>
-          </wp:inline>
-        </w:drawing>
-      </w:r>
-    </w:p>
-    <w:p>
-      <w:r>
-        <w:rPr>
-          <w:noProof/>
-          <w:lang w:val="nl-NL" w:eastAsia="nl-NL"/>
-        </w:rPr>
-        <w:lastRenderedPageBreak/>
-        <w:drawing>
-          <wp:inline distT="0" distB="0" distL="0" distR="0" wp14:anchorId="10217CCA" wp14:editId="44D6776D">
-            <wp:extent cx="5972810" cy="4460875"/>
-            <wp:effectExtent l="0" t="0" r="8890" b="0"/>
-            <wp:docPr id="48" name="Afbeelding 48"/>
-            <wp:cNvGraphicFramePr>
-              <a:graphicFrameLocks xmlns:a="http://schemas.openxmlformats.org/drawingml/2006/main" noChangeAspect="1"/>
-            </wp:cNvGraphicFramePr>
-            <a:graphic xmlns:a="http://schemas.openxmlformats.org/drawingml/2006/main">
-              <a:graphicData uri="http://schemas.openxmlformats.org/drawingml/2006/picture">
-                <pic:pic xmlns:pic="http://schemas.openxmlformats.org/drawingml/2006/picture">
-                  <pic:nvPicPr>
-                    <pic:cNvPr id="1" name=""/>
-                    <pic:cNvPicPr/>
-                  </pic:nvPicPr>
-                  <pic:blipFill>
-                    <a:blip r:embed="rId48"/>
-                    <a:stretch>
-                      <a:fillRect/>
-                    </a:stretch>
-                  </pic:blipFill>
-                  <pic:spPr>
-                    <a:xfrm>
-                      <a:off x="0" y="0"/>
-                      <a:ext cx="5972810" cy="4460875"/>
-                    </a:xfrm>
-                    <a:prstGeom prst="rect">
-                      <a:avLst/>
-                    </a:prstGeom>
-                  </pic:spPr>
-                </pic:pic>
-              </a:graphicData>
-            </a:graphic>
-          </wp:inline>
-        </w:drawing>
-      </w:r>
-    </w:p>
-    <w:p>
-      <w:r>
-        <w:t>Create an exploration</w:t>
-      </w:r>
-      <w:r>
-        <w:t xml:space="preserve"> based on the stream</w:t>
-      </w:r>
-    </w:p>
-    <w:p>
-      <w:r>
-        <w:rPr>
-          <w:noProof/>
-          <w:lang w:val="nl-NL" w:eastAsia="nl-NL"/>
-        </w:rPr>
-        <w:lastRenderedPageBreak/>
         <w:drawing>
           <wp:inline distT="0" distB="0" distL="0" distR="0" wp14:anchorId="640B1F17" wp14:editId="471EBE8B">
             <wp:extent cx="5972810" cy="3392170"/>
@@ -4590,7 +5055,7 @@
                     <pic:cNvPicPr/>
                   </pic:nvPicPr>
                   <pic:blipFill>
-                    <a:blip r:embed="rId49"/>
+                    <a:blip r:embed="rId55"/>
                     <a:stretch>
                       <a:fillRect/>
                     </a:stretch>
@@ -4638,7 +5103,7 @@
                     <pic:cNvPicPr/>
                   </pic:nvPicPr>
                   <pic:blipFill>
-                    <a:blip r:embed="rId50"/>
+                    <a:blip r:embed="rId56"/>
                     <a:stretch>
                       <a:fillRect/>
                     </a:stretch>
@@ -4700,7 +5165,7 @@
                     <pic:cNvPicPr/>
                   </pic:nvPicPr>
                   <pic:blipFill>
-                    <a:blip r:embed="rId51"/>
+                    <a:blip r:embed="rId57"/>
                     <a:stretch>
                       <a:fillRect/>
                     </a:stretch>
@@ -4722,403 +5187,7 @@
       </w:r>
     </w:p>
     <w:p>
-      <w:pPr>
-        <w:pStyle w:val="Kop2"/>
-      </w:pPr>
-      <w:bookmarkStart w:id="18" w:name="_Toc474140189"/>
-      <w:r>
-        <w:t>Create a Service Bus process</w:t>
-      </w:r>
-      <w:bookmarkEnd w:id="18"/>
-    </w:p>
-    <w:p>
-      <w:r>
-        <w:t>Start JDeveloper</w:t>
-      </w:r>
-    </w:p>
-    <w:p>
-      <w:pPr>
-        <w:ind w:firstLine="720"/>
-      </w:pPr>
-      <w:r>
-        <w:t>cd /home/kafka/Oracle/Middleware12212soa/Oracle_Home/jdeveloper/jdev/bin/</w:t>
-      </w:r>
-    </w:p>
-    <w:p>
-      <w:pPr>
-        <w:ind w:firstLine="720"/>
-      </w:pPr>
-      <w:r>
-        <w:t>./</w:t>
-      </w:r>
-      <w:proofErr w:type="spellStart"/>
-      <w:r>
-        <w:t>jdev</w:t>
-      </w:r>
-      <w:proofErr w:type="spellEnd"/>
-    </w:p>
-    <w:p>
-      <w:r>
-        <w:t>Create a new application</w:t>
-      </w:r>
-    </w:p>
-    <w:p>
-      <w:r>
-        <w:rPr>
-          <w:noProof/>
-          <w:lang w:val="nl-NL" w:eastAsia="nl-NL"/>
-        </w:rPr>
-        <w:drawing>
-          <wp:inline distT="0" distB="0" distL="0" distR="0" wp14:anchorId="22310568" wp14:editId="463786DF">
-            <wp:extent cx="5972810" cy="3402330"/>
-            <wp:effectExtent l="0" t="0" r="8890" b="7620"/>
-            <wp:docPr id="60" name="Afbeelding 60"/>
-            <wp:cNvGraphicFramePr>
-              <a:graphicFrameLocks xmlns:a="http://schemas.openxmlformats.org/drawingml/2006/main" noChangeAspect="1"/>
-            </wp:cNvGraphicFramePr>
-            <a:graphic xmlns:a="http://schemas.openxmlformats.org/drawingml/2006/main">
-              <a:graphicData uri="http://schemas.openxmlformats.org/drawingml/2006/picture">
-                <pic:pic xmlns:pic="http://schemas.openxmlformats.org/drawingml/2006/picture">
-                  <pic:nvPicPr>
-                    <pic:cNvPr id="1" name=""/>
-                    <pic:cNvPicPr/>
-                  </pic:nvPicPr>
-                  <pic:blipFill>
-                    <a:blip r:embed="rId52"/>
-                    <a:stretch>
-                      <a:fillRect/>
-                    </a:stretch>
-                  </pic:blipFill>
-                  <pic:spPr>
-                    <a:xfrm>
-                      <a:off x="0" y="0"/>
-                      <a:ext cx="5972810" cy="3402330"/>
-                    </a:xfrm>
-                    <a:prstGeom prst="rect">
-                      <a:avLst/>
-                    </a:prstGeom>
-                  </pic:spPr>
-                </pic:pic>
-              </a:graphicData>
-            </a:graphic>
-          </wp:inline>
-        </w:drawing>
-      </w:r>
-    </w:p>
-    <w:p>
-      <w:r>
-        <w:lastRenderedPageBreak/>
-        <w:t>Add a Service Bus project to the application</w:t>
-      </w:r>
-    </w:p>
-    <w:p>
-      <w:r>
-        <w:t>Add a new proxy service. The Kafka transport cannot be selected from the component palette</w:t>
-      </w:r>
-    </w:p>
-    <w:p>
-      <w:r>
-        <w:rPr>
-          <w:noProof/>
-          <w:lang w:val="nl-NL" w:eastAsia="nl-NL"/>
-        </w:rPr>
-        <w:drawing>
-          <wp:inline distT="0" distB="0" distL="0" distR="0" wp14:anchorId="3FAE9011" wp14:editId="73F34616">
-            <wp:extent cx="5972810" cy="3480435"/>
-            <wp:effectExtent l="0" t="0" r="8890" b="5715"/>
-            <wp:docPr id="62" name="Afbeelding 62"/>
-            <wp:cNvGraphicFramePr>
-              <a:graphicFrameLocks xmlns:a="http://schemas.openxmlformats.org/drawingml/2006/main" noChangeAspect="1"/>
-            </wp:cNvGraphicFramePr>
-            <a:graphic xmlns:a="http://schemas.openxmlformats.org/drawingml/2006/main">
-              <a:graphicData uri="http://schemas.openxmlformats.org/drawingml/2006/picture">
-                <pic:pic xmlns:pic="http://schemas.openxmlformats.org/drawingml/2006/picture">
-                  <pic:nvPicPr>
-                    <pic:cNvPr id="1" name=""/>
-                    <pic:cNvPicPr/>
-                  </pic:nvPicPr>
-                  <pic:blipFill>
-                    <a:blip r:embed="rId53"/>
-                    <a:stretch>
-                      <a:fillRect/>
-                    </a:stretch>
-                  </pic:blipFill>
-                  <pic:spPr>
-                    <a:xfrm>
-                      <a:off x="0" y="0"/>
-                      <a:ext cx="5972810" cy="3480435"/>
-                    </a:xfrm>
-                    <a:prstGeom prst="rect">
-                      <a:avLst/>
-                    </a:prstGeom>
-                  </pic:spPr>
-                </pic:pic>
-              </a:graphicData>
-            </a:graphic>
-          </wp:inline>
-        </w:drawing>
-      </w:r>
-    </w:p>
-    <w:p>
-      <w:r>
-        <w:t>Define the transport</w:t>
-      </w:r>
-    </w:p>
-    <w:p>
-      <w:r>
-        <w:t>In the Type screen specify messaging</w:t>
-      </w:r>
-    </w:p>
-    <w:p>
-      <w:r>
-        <w:rPr>
-          <w:noProof/>
-          <w:lang w:val="nl-NL" w:eastAsia="nl-NL"/>
-        </w:rPr>
-        <w:lastRenderedPageBreak/>
-        <w:drawing>
-          <wp:inline distT="0" distB="0" distL="0" distR="0" wp14:anchorId="768CCA1C" wp14:editId="3B269B52">
-            <wp:extent cx="5972810" cy="4298950"/>
-            <wp:effectExtent l="0" t="0" r="8890" b="6350"/>
-            <wp:docPr id="64" name="Afbeelding 64"/>
-            <wp:cNvGraphicFramePr>
-              <a:graphicFrameLocks xmlns:a="http://schemas.openxmlformats.org/drawingml/2006/main" noChangeAspect="1"/>
-            </wp:cNvGraphicFramePr>
-            <a:graphic xmlns:a="http://schemas.openxmlformats.org/drawingml/2006/main">
-              <a:graphicData uri="http://schemas.openxmlformats.org/drawingml/2006/picture">
-                <pic:pic xmlns:pic="http://schemas.openxmlformats.org/drawingml/2006/picture">
-                  <pic:nvPicPr>
-                    <pic:cNvPr id="1" name=""/>
-                    <pic:cNvPicPr/>
-                  </pic:nvPicPr>
-                  <pic:blipFill>
-                    <a:blip r:embed="rId54"/>
-                    <a:stretch>
-                      <a:fillRect/>
-                    </a:stretch>
-                  </pic:blipFill>
-                  <pic:spPr>
-                    <a:xfrm>
-                      <a:off x="0" y="0"/>
-                      <a:ext cx="5972810" cy="4298950"/>
-                    </a:xfrm>
-                    <a:prstGeom prst="rect">
-                      <a:avLst/>
-                    </a:prstGeom>
-                  </pic:spPr>
-                </pic:pic>
-              </a:graphicData>
-            </a:graphic>
-          </wp:inline>
-        </w:drawing>
-      </w:r>
-    </w:p>
-    <w:p>
-      <w:r>
-        <w:t>Specify the broker</w:t>
-      </w:r>
-    </w:p>
-    <w:p>
-      <w:r>
-        <w:rPr>
-          <w:noProof/>
-          <w:lang w:val="nl-NL" w:eastAsia="nl-NL"/>
-        </w:rPr>
-        <w:lastRenderedPageBreak/>
-        <w:drawing>
-          <wp:inline distT="0" distB="0" distL="0" distR="0" wp14:anchorId="4AB2D6C5" wp14:editId="3516C694">
-            <wp:extent cx="5972810" cy="4313555"/>
-            <wp:effectExtent l="0" t="0" r="8890" b="0"/>
-            <wp:docPr id="63" name="Afbeelding 63"/>
-            <wp:cNvGraphicFramePr>
-              <a:graphicFrameLocks xmlns:a="http://schemas.openxmlformats.org/drawingml/2006/main" noChangeAspect="1"/>
-            </wp:cNvGraphicFramePr>
-            <a:graphic xmlns:a="http://schemas.openxmlformats.org/drawingml/2006/main">
-              <a:graphicData uri="http://schemas.openxmlformats.org/drawingml/2006/picture">
-                <pic:pic xmlns:pic="http://schemas.openxmlformats.org/drawingml/2006/picture">
-                  <pic:nvPicPr>
-                    <pic:cNvPr id="1" name=""/>
-                    <pic:cNvPicPr/>
-                  </pic:nvPicPr>
-                  <pic:blipFill>
-                    <a:blip r:embed="rId55"/>
-                    <a:stretch>
-                      <a:fillRect/>
-                    </a:stretch>
-                  </pic:blipFill>
-                  <pic:spPr>
-                    <a:xfrm>
-                      <a:off x="0" y="0"/>
-                      <a:ext cx="5972810" cy="4313555"/>
-                    </a:xfrm>
-                    <a:prstGeom prst="rect">
-                      <a:avLst/>
-                    </a:prstGeom>
-                  </pic:spPr>
-                </pic:pic>
-              </a:graphicData>
-            </a:graphic>
-          </wp:inline>
-        </w:drawing>
-      </w:r>
-    </w:p>
-    <w:p>
-      <w:r>
-        <w:t>Click finish</w:t>
-      </w:r>
-    </w:p>
-    <w:p>
-      <w:r>
-        <w:t>Update the transport details of the Proxy Service and specify the topic name</w:t>
-      </w:r>
-    </w:p>
-    <w:p>
-      <w:r>
-        <w:rPr>
-          <w:noProof/>
-          <w:lang w:val="nl-NL" w:eastAsia="nl-NL"/>
-        </w:rPr>
-        <w:drawing>
-          <wp:inline distT="0" distB="0" distL="0" distR="0" wp14:anchorId="13FA6A61" wp14:editId="1C5DFCA5">
-            <wp:extent cx="5972810" cy="2828290"/>
-            <wp:effectExtent l="0" t="0" r="8890" b="0"/>
-            <wp:docPr id="43" name="Afbeelding 43"/>
-            <wp:cNvGraphicFramePr>
-              <a:graphicFrameLocks xmlns:a="http://schemas.openxmlformats.org/drawingml/2006/main" noChangeAspect="1"/>
-            </wp:cNvGraphicFramePr>
-            <a:graphic xmlns:a="http://schemas.openxmlformats.org/drawingml/2006/main">
-              <a:graphicData uri="http://schemas.openxmlformats.org/drawingml/2006/picture">
-                <pic:pic xmlns:pic="http://schemas.openxmlformats.org/drawingml/2006/picture">
-                  <pic:nvPicPr>
-                    <pic:cNvPr id="1" name=""/>
-                    <pic:cNvPicPr/>
-                  </pic:nvPicPr>
-                  <pic:blipFill>
-                    <a:blip r:embed="rId56"/>
-                    <a:stretch>
-                      <a:fillRect/>
-                    </a:stretch>
-                  </pic:blipFill>
-                  <pic:spPr>
-                    <a:xfrm>
-                      <a:off x="0" y="0"/>
-                      <a:ext cx="5972810" cy="2828290"/>
-                    </a:xfrm>
-                    <a:prstGeom prst="rect">
-                      <a:avLst/>
-                    </a:prstGeom>
-                  </pic:spPr>
-                </pic:pic>
-              </a:graphicData>
-            </a:graphic>
-          </wp:inline>
-        </w:drawing>
-      </w:r>
-    </w:p>
-    <w:p>
-      <w:r>
-        <w:t xml:space="preserve">For outbound, create </w:t>
-      </w:r>
-      <w:r>
-        <w:t xml:space="preserve">a Kafka Business Service and have it put messages on topic </w:t>
-      </w:r>
-      <w:proofErr w:type="spellStart"/>
-      <w:r>
-        <w:t>clintontweets</w:t>
-      </w:r>
-      <w:proofErr w:type="spellEnd"/>
-      <w:r>
-        <w:t>.</w:t>
-      </w:r>
-    </w:p>
-    <w:p>
-      <w:r>
-        <w:lastRenderedPageBreak/>
-        <w:t>Create an assign operation in the Service Bus</w:t>
-      </w:r>
-      <w:r>
-        <w:t xml:space="preserve"> (the pipeline alerts in the below image are not required)</w:t>
-      </w:r>
-      <w:r>
-        <w:t>:</w:t>
-      </w:r>
-    </w:p>
-    <w:p>
-      <w:r>
-        <w:rPr>
-          <w:noProof/>
-          <w:lang w:val="nl-NL" w:eastAsia="nl-NL"/>
-        </w:rPr>
-        <w:drawing>
-          <wp:inline distT="0" distB="0" distL="0" distR="0" wp14:anchorId="33F85E66" wp14:editId="33682C68">
-            <wp:extent cx="5972810" cy="4649470"/>
-            <wp:effectExtent l="0" t="0" r="8890" b="0"/>
-            <wp:docPr id="41" name="Afbeelding 41"/>
-            <wp:cNvGraphicFramePr>
-              <a:graphicFrameLocks xmlns:a="http://schemas.openxmlformats.org/drawingml/2006/main" noChangeAspect="1"/>
-            </wp:cNvGraphicFramePr>
-            <a:graphic xmlns:a="http://schemas.openxmlformats.org/drawingml/2006/main">
-              <a:graphicData uri="http://schemas.openxmlformats.org/drawingml/2006/picture">
-                <pic:pic xmlns:pic="http://schemas.openxmlformats.org/drawingml/2006/picture">
-                  <pic:nvPicPr>
-                    <pic:cNvPr id="1" name=""/>
-                    <pic:cNvPicPr/>
-                  </pic:nvPicPr>
-                  <pic:blipFill>
-                    <a:blip r:embed="rId57"/>
-                    <a:stretch>
-                      <a:fillRect/>
-                    </a:stretch>
-                  </pic:blipFill>
-                  <pic:spPr>
-                    <a:xfrm>
-                      <a:off x="0" y="0"/>
-                      <a:ext cx="5972810" cy="4649470"/>
-                    </a:xfrm>
-                    <a:prstGeom prst="rect">
-                      <a:avLst/>
-                    </a:prstGeom>
-                  </pic:spPr>
-                </pic:pic>
-              </a:graphicData>
-            </a:graphic>
-          </wp:inline>
-        </w:drawing>
-      </w:r>
-    </w:p>
-    <w:p>
-      <w:r>
-        <w:t>The value of the Assign should be:</w:t>
-      </w:r>
-    </w:p>
-    <w:p>
-      <w:r>
-        <w:t>&lt;</w:t>
-      </w:r>
-      <w:proofErr w:type="spellStart"/>
-      <w:r>
-        <w:t>ns:Body</w:t>
-      </w:r>
-      <w:proofErr w:type="spellEnd"/>
-      <w:r>
-        <w:t xml:space="preserve"> xmlns:ns='http://schemas.xmlsoap.org/soap/envelope/'&gt;{fn:replace($body,'Trump','Clinton')}&lt;/ns:Body&gt;</w:t>
-      </w:r>
-    </w:p>
-    <w:p/>
-    <w:p/>
-    <w:p/>
-    <w:p/>
-    <w:p/>
-    <w:p/>
-    <w:p>
-      <w:pPr>
-        <w:ind w:firstLine="720"/>
-      </w:pPr>
-    </w:p>
-    <w:p/>
-    <w:p>
-      <w:r>
-        <w:lastRenderedPageBreak/>
+      <w:r>
         <w:t xml:space="preserve">Check in </w:t>
       </w:r>
       <w:proofErr w:type="spellStart"/>
@@ -6823,7 +6892,7 @@
 </file>
 
 <file path=customXml/itemProps1.xml><?xml version="1.0" encoding="utf-8"?>
-<ds:datastoreItem xmlns:ds="http://schemas.openxmlformats.org/officeDocument/2006/customXml" ds:itemID="{8816CC4D-C78F-4608-A26B-592D654DBF6B}">
+<ds:datastoreItem xmlns:ds="http://schemas.openxmlformats.org/officeDocument/2006/customXml" ds:itemID="{4186CFD0-9346-479A-B7D1-40D83FD25CFF}">
   <ds:schemaRefs>
     <ds:schemaRef ds:uri="http://schemas.openxmlformats.org/officeDocument/2006/bibliography"/>
   </ds:schemaRefs>

</xml_diff>